<commit_message>
les fichiers que javais oublie
</commit_message>
<xml_diff>
--- a/Rapport Final MT26 - Interpolation - Veal Phan William - Trioux Robin.docx
+++ b/Rapport Final MT26 - Interpolation - Veal Phan William - Trioux Robin.docx
@@ -297,7 +297,7 @@
       <w:r>
         <w:tab/>
       </w:r>
-      <w:bookmarkStart w:id="0" w:name="_Toc468910959"/>
+      <w:bookmarkStart w:id="0" w:name="_Toc468914555"/>
       <w:r>
         <w:t>Introduction</w:t>
       </w:r>
@@ -475,7 +475,10 @@
               <w:tab w:val="right" w:leader="dot" w:pos="9060"/>
             </w:tabs>
             <w:rPr>
+              <w:rFonts w:asciiTheme="minorHAnsi" w:eastAsiaTheme="minorEastAsia" w:hAnsiTheme="minorHAnsi"/>
               <w:noProof/>
+              <w:sz w:val="22"/>
+              <w:lang w:eastAsia="ja-JP"/>
             </w:rPr>
           </w:pPr>
           <w:r>
@@ -487,7 +490,7 @@
           <w:r>
             <w:fldChar w:fldCharType="separate"/>
           </w:r>
-          <w:hyperlink w:anchor="_Toc468910959" w:history="1">
+          <w:hyperlink w:anchor="_Toc468914555" w:history="1">
             <w:r>
               <w:rPr>
                 <w:rStyle w:val="Lienhypertexte"/>
@@ -514,7 +517,7 @@
                 <w:noProof/>
                 <w:webHidden/>
               </w:rPr>
-              <w:instrText xml:space="preserve"> PAGEREF _Toc468910959 \h </w:instrText>
+              <w:instrText xml:space="preserve"> PAGEREF _Toc468914555 \h </w:instrText>
             </w:r>
             <w:r>
               <w:rPr>
@@ -549,14 +552,17 @@
           <w:pPr>
             <w:pStyle w:val="TM1"/>
             <w:tabs>
-              <w:tab w:val="left" w:pos="440"/>
+              <w:tab w:val="left" w:pos="480"/>
               <w:tab w:val="right" w:leader="dot" w:pos="9060"/>
             </w:tabs>
             <w:rPr>
+              <w:rFonts w:asciiTheme="minorHAnsi" w:eastAsiaTheme="minorEastAsia" w:hAnsiTheme="minorHAnsi"/>
               <w:noProof/>
+              <w:sz w:val="22"/>
+              <w:lang w:eastAsia="ja-JP"/>
             </w:rPr>
           </w:pPr>
-          <w:hyperlink w:anchor="_Toc468910960" w:history="1">
+          <w:hyperlink w:anchor="_Toc468914556" w:history="1">
             <w:r>
               <w:rPr>
                 <w:rStyle w:val="Lienhypertexte"/>
@@ -566,7 +572,10 @@
             </w:r>
             <w:r>
               <w:rPr>
-                <w:noProof/>
+                <w:rFonts w:asciiTheme="minorHAnsi" w:eastAsiaTheme="minorEastAsia" w:hAnsiTheme="minorHAnsi"/>
+                <w:noProof/>
+                <w:sz w:val="22"/>
+                <w:lang w:eastAsia="ja-JP"/>
               </w:rPr>
               <w:tab/>
             </w:r>
@@ -596,7 +605,7 @@
                 <w:noProof/>
                 <w:webHidden/>
               </w:rPr>
-              <w:instrText xml:space="preserve"> PAGEREF _Toc468910960 \h </w:instrText>
+              <w:instrText xml:space="preserve"> PAGEREF _Toc468914556 \h </w:instrText>
             </w:r>
             <w:r>
               <w:rPr>
@@ -641,7 +650,7 @@
               <w:lang w:eastAsia="ja-JP"/>
             </w:rPr>
           </w:pPr>
-          <w:hyperlink w:anchor="_Toc468910961" w:history="1">
+          <w:hyperlink w:anchor="_Toc468914557" w:history="1">
             <w:r>
               <w:rPr>
                 <w:rStyle w:val="Lienhypertexte"/>
@@ -684,7 +693,7 @@
                 <w:noProof/>
                 <w:webHidden/>
               </w:rPr>
-              <w:instrText xml:space="preserve"> PAGEREF _Toc468910961 \h </w:instrText>
+              <w:instrText xml:space="preserve"> PAGEREF _Toc468914557 \h </w:instrText>
             </w:r>
             <w:r>
               <w:rPr>
@@ -723,10 +732,13 @@
               <w:tab w:val="right" w:leader="dot" w:pos="9060"/>
             </w:tabs>
             <w:rPr>
+              <w:rFonts w:asciiTheme="minorHAnsi" w:eastAsiaTheme="minorEastAsia" w:hAnsiTheme="minorHAnsi"/>
               <w:noProof/>
+              <w:sz w:val="22"/>
+              <w:lang w:eastAsia="ja-JP"/>
             </w:rPr>
           </w:pPr>
-          <w:hyperlink w:anchor="_Toc468910962" w:history="1">
+          <w:hyperlink w:anchor="_Toc468914558" w:history="1">
             <w:r>
               <w:rPr>
                 <w:rStyle w:val="Lienhypertexte"/>
@@ -736,7 +748,10 @@
             </w:r>
             <w:r>
               <w:rPr>
-                <w:noProof/>
+                <w:rFonts w:asciiTheme="minorHAnsi" w:eastAsiaTheme="minorEastAsia" w:hAnsiTheme="minorHAnsi"/>
+                <w:noProof/>
+                <w:sz w:val="22"/>
+                <w:lang w:eastAsia="ja-JP"/>
               </w:rPr>
               <w:tab/>
             </w:r>
@@ -766,7 +781,7 @@
                 <w:noProof/>
                 <w:webHidden/>
               </w:rPr>
-              <w:instrText xml:space="preserve"> PAGEREF _Toc468910962 \h </w:instrText>
+              <w:instrText xml:space="preserve"> PAGEREF _Toc468914558 \h </w:instrText>
             </w:r>
             <w:r>
               <w:rPr>
@@ -805,10 +820,13 @@
               <w:tab w:val="right" w:leader="dot" w:pos="9060"/>
             </w:tabs>
             <w:rPr>
+              <w:rFonts w:asciiTheme="minorHAnsi" w:eastAsiaTheme="minorEastAsia" w:hAnsiTheme="minorHAnsi"/>
               <w:noProof/>
+              <w:sz w:val="22"/>
+              <w:lang w:eastAsia="ja-JP"/>
             </w:rPr>
           </w:pPr>
-          <w:hyperlink w:anchor="_Toc468910963" w:history="1">
+          <w:hyperlink w:anchor="_Toc468914559" w:history="1">
             <w:r>
               <w:rPr>
                 <w:rStyle w:val="Lienhypertexte"/>
@@ -818,7 +836,10 @@
             </w:r>
             <w:r>
               <w:rPr>
-                <w:noProof/>
+                <w:rFonts w:asciiTheme="minorHAnsi" w:eastAsiaTheme="minorEastAsia" w:hAnsiTheme="minorHAnsi"/>
+                <w:noProof/>
+                <w:sz w:val="22"/>
+                <w:lang w:eastAsia="ja-JP"/>
               </w:rPr>
               <w:tab/>
             </w:r>
@@ -827,7 +848,7 @@
                 <w:rStyle w:val="Lienhypertexte"/>
                 <w:noProof/>
               </w:rPr>
-              <w:t>Implémentation</w:t>
+              <w:t>Algorithme</w:t>
             </w:r>
             <w:r>
               <w:rPr>
@@ -848,7 +869,7 @@
                 <w:noProof/>
                 <w:webHidden/>
               </w:rPr>
-              <w:instrText xml:space="preserve"> PAGEREF _Toc468910963 \h </w:instrText>
+              <w:instrText xml:space="preserve"> PAGEREF _Toc468914559 \h </w:instrText>
             </w:r>
             <w:r>
               <w:rPr>
@@ -868,7 +889,7 @@
                 <w:noProof/>
                 <w:webHidden/>
               </w:rPr>
-              <w:t>4</w:t>
+              <w:t>3</w:t>
             </w:r>
             <w:r>
               <w:rPr>
@@ -893,7 +914,7 @@
               <w:lang w:eastAsia="ja-JP"/>
             </w:rPr>
           </w:pPr>
-          <w:hyperlink w:anchor="_Toc468910964" w:history="1">
+          <w:hyperlink w:anchor="_Toc468914560" w:history="1">
             <w:r>
               <w:rPr>
                 <w:rStyle w:val="Lienhypertexte"/>
@@ -936,7 +957,7 @@
                 <w:noProof/>
                 <w:webHidden/>
               </w:rPr>
-              <w:instrText xml:space="preserve"> PAGEREF _Toc468910964 \h </w:instrText>
+              <w:instrText xml:space="preserve"> PAGEREF _Toc468914560 \h </w:instrText>
             </w:r>
             <w:r>
               <w:rPr>
@@ -956,7 +977,7 @@
                 <w:noProof/>
                 <w:webHidden/>
               </w:rPr>
-              <w:t>4</w:t>
+              <w:t>3</w:t>
             </w:r>
             <w:r>
               <w:rPr>
@@ -975,10 +996,13 @@
               <w:tab w:val="right" w:leader="dot" w:pos="9060"/>
             </w:tabs>
             <w:rPr>
+              <w:rFonts w:asciiTheme="minorHAnsi" w:eastAsiaTheme="minorEastAsia" w:hAnsiTheme="minorHAnsi"/>
               <w:noProof/>
+              <w:sz w:val="22"/>
+              <w:lang w:eastAsia="ja-JP"/>
             </w:rPr>
           </w:pPr>
-          <w:hyperlink w:anchor="_Toc468910965" w:history="1">
+          <w:hyperlink w:anchor="_Toc468914561" w:history="1">
             <w:r>
               <w:rPr>
                 <w:rStyle w:val="Lienhypertexte"/>
@@ -988,7 +1012,10 @@
             </w:r>
             <w:r>
               <w:rPr>
-                <w:noProof/>
+                <w:rFonts w:asciiTheme="minorHAnsi" w:eastAsiaTheme="minorEastAsia" w:hAnsiTheme="minorHAnsi"/>
+                <w:noProof/>
+                <w:sz w:val="22"/>
+                <w:lang w:eastAsia="ja-JP"/>
               </w:rPr>
               <w:tab/>
             </w:r>
@@ -1018,7 +1045,7 @@
                 <w:noProof/>
                 <w:webHidden/>
               </w:rPr>
-              <w:instrText xml:space="preserve"> PAGEREF _Toc468910965 \h </w:instrText>
+              <w:instrText xml:space="preserve"> PAGEREF _Toc468914561 \h </w:instrText>
             </w:r>
             <w:r>
               <w:rPr>
@@ -1038,7 +1065,95 @@
                 <w:noProof/>
                 <w:webHidden/>
               </w:rPr>
-              <w:t>4</w:t>
+              <w:t>3</w:t>
+            </w:r>
+            <w:r>
+              <w:rPr>
+                <w:noProof/>
+                <w:webHidden/>
+              </w:rPr>
+              <w:fldChar w:fldCharType="end"/>
+            </w:r>
+          </w:hyperlink>
+        </w:p>
+        <w:p>
+          <w:pPr>
+            <w:pStyle w:val="TM3"/>
+            <w:tabs>
+              <w:tab w:val="left" w:pos="1320"/>
+              <w:tab w:val="right" w:leader="dot" w:pos="9060"/>
+            </w:tabs>
+            <w:rPr>
+              <w:rFonts w:asciiTheme="minorHAnsi" w:eastAsiaTheme="minorEastAsia" w:hAnsiTheme="minorHAnsi"/>
+              <w:noProof/>
+              <w:sz w:val="22"/>
+              <w:lang w:eastAsia="ja-JP"/>
+            </w:rPr>
+          </w:pPr>
+          <w:hyperlink w:anchor="_Toc468914562" w:history="1">
+            <w:r>
+              <w:rPr>
+                <w:rStyle w:val="Lienhypertexte"/>
+                <w:noProof/>
+              </w:rPr>
+              <w:t>1.2.2.</w:t>
+            </w:r>
+            <w:r>
+              <w:rPr>
+                <w:rFonts w:asciiTheme="minorHAnsi" w:eastAsiaTheme="minorEastAsia" w:hAnsiTheme="minorHAnsi"/>
+                <w:noProof/>
+                <w:sz w:val="22"/>
+                <w:lang w:eastAsia="ja-JP"/>
+              </w:rPr>
+              <w:tab/>
+            </w:r>
+            <w:r>
+              <w:rPr>
+                <w:rStyle w:val="Lienhypertexte"/>
+                <w:noProof/>
+              </w:rPr>
+              <w:t>Algorithme</w:t>
+            </w:r>
+            <w:r>
+              <w:rPr>
+                <w:noProof/>
+                <w:webHidden/>
+              </w:rPr>
+              <w:tab/>
+            </w:r>
+            <w:r>
+              <w:rPr>
+                <w:noProof/>
+                <w:webHidden/>
+              </w:rPr>
+              <w:fldChar w:fldCharType="begin"/>
+            </w:r>
+            <w:r>
+              <w:rPr>
+                <w:noProof/>
+                <w:webHidden/>
+              </w:rPr>
+              <w:instrText xml:space="preserve"> PAGEREF _Toc468914562 \h </w:instrText>
+            </w:r>
+            <w:r>
+              <w:rPr>
+                <w:noProof/>
+                <w:webHidden/>
+              </w:rPr>
+            </w:r>
+            <w:r>
+              <w:rPr>
+                <w:noProof/>
+                <w:webHidden/>
+              </w:rPr>
+              <w:fldChar w:fldCharType="separate"/>
+            </w:r>
+            <w:r>
+              <w:rPr>
+                <w:noProof/>
+                <w:webHidden/>
+              </w:rPr>
+              <w:t>3</w:t>
             </w:r>
             <w:r>
               <w:rPr>
@@ -1063,7 +1178,7 @@
               <w:lang w:eastAsia="ja-JP"/>
             </w:rPr>
           </w:pPr>
-          <w:hyperlink w:anchor="_Toc468910966" w:history="1">
+          <w:hyperlink w:anchor="_Toc468914563" w:history="1">
             <w:r>
               <w:rPr>
                 <w:rStyle w:val="Lienhypertexte"/>
@@ -1106,7 +1221,7 @@
                 <w:noProof/>
                 <w:webHidden/>
               </w:rPr>
-              <w:instrText xml:space="preserve"> PAGEREF _Toc468910966 \h </w:instrText>
+              <w:instrText xml:space="preserve"> PAGEREF _Toc468914563 \h </w:instrText>
             </w:r>
             <w:r>
               <w:rPr>
@@ -1126,7 +1241,7 @@
                 <w:noProof/>
                 <w:webHidden/>
               </w:rPr>
-              <w:t>4</w:t>
+              <w:t>3</w:t>
             </w:r>
             <w:r>
               <w:rPr>
@@ -1145,10 +1260,13 @@
               <w:tab w:val="right" w:leader="dot" w:pos="9060"/>
             </w:tabs>
             <w:rPr>
+              <w:rFonts w:asciiTheme="minorHAnsi" w:eastAsiaTheme="minorEastAsia" w:hAnsiTheme="minorHAnsi"/>
               <w:noProof/>
+              <w:sz w:val="22"/>
+              <w:lang w:eastAsia="ja-JP"/>
             </w:rPr>
           </w:pPr>
-          <w:hyperlink w:anchor="_Toc468910967" w:history="1">
+          <w:hyperlink w:anchor="_Toc468914564" w:history="1">
             <w:r>
               <w:rPr>
                 <w:rStyle w:val="Lienhypertexte"/>
@@ -1158,7 +1276,10 @@
             </w:r>
             <w:r>
               <w:rPr>
-                <w:noProof/>
+                <w:rFonts w:asciiTheme="minorHAnsi" w:eastAsiaTheme="minorEastAsia" w:hAnsiTheme="minorHAnsi"/>
+                <w:noProof/>
+                <w:sz w:val="22"/>
+                <w:lang w:eastAsia="ja-JP"/>
               </w:rPr>
               <w:tab/>
             </w:r>
@@ -1188,7 +1309,7 @@
                 <w:noProof/>
                 <w:webHidden/>
               </w:rPr>
-              <w:instrText xml:space="preserve"> PAGEREF _Toc468910967 \h </w:instrText>
+              <w:instrText xml:space="preserve"> PAGEREF _Toc468914564 \h </w:instrText>
             </w:r>
             <w:r>
               <w:rPr>
@@ -1208,7 +1329,7 @@
                 <w:noProof/>
                 <w:webHidden/>
               </w:rPr>
-              <w:t>4</w:t>
+              <w:t>3</w:t>
             </w:r>
             <w:r>
               <w:rPr>
@@ -1227,10 +1348,13 @@
               <w:tab w:val="right" w:leader="dot" w:pos="9060"/>
             </w:tabs>
             <w:rPr>
+              <w:rFonts w:asciiTheme="minorHAnsi" w:eastAsiaTheme="minorEastAsia" w:hAnsiTheme="minorHAnsi"/>
               <w:noProof/>
+              <w:sz w:val="22"/>
+              <w:lang w:eastAsia="ja-JP"/>
             </w:rPr>
           </w:pPr>
-          <w:hyperlink w:anchor="_Toc468910968" w:history="1">
+          <w:hyperlink w:anchor="_Toc468914565" w:history="1">
             <w:r>
               <w:rPr>
                 <w:rStyle w:val="Lienhypertexte"/>
@@ -1240,7 +1364,10 @@
             </w:r>
             <w:r>
               <w:rPr>
-                <w:noProof/>
+                <w:rFonts w:asciiTheme="minorHAnsi" w:eastAsiaTheme="minorEastAsia" w:hAnsiTheme="minorHAnsi"/>
+                <w:noProof/>
+                <w:sz w:val="22"/>
+                <w:lang w:eastAsia="ja-JP"/>
               </w:rPr>
               <w:tab/>
             </w:r>
@@ -1249,7 +1376,7 @@
                 <w:rStyle w:val="Lienhypertexte"/>
                 <w:noProof/>
               </w:rPr>
-              <w:t>Implémentation</w:t>
+              <w:t>Algorithme</w:t>
             </w:r>
             <w:r>
               <w:rPr>
@@ -1270,7 +1397,7 @@
                 <w:noProof/>
                 <w:webHidden/>
               </w:rPr>
-              <w:instrText xml:space="preserve"> PAGEREF _Toc468910968 \h </w:instrText>
+              <w:instrText xml:space="preserve"> PAGEREF _Toc468914565 \h </w:instrText>
             </w:r>
             <w:r>
               <w:rPr>
@@ -1315,7 +1442,7 @@
               <w:lang w:eastAsia="ja-JP"/>
             </w:rPr>
           </w:pPr>
-          <w:hyperlink w:anchor="_Toc468910969" w:history="1">
+          <w:hyperlink w:anchor="_Toc468914566" w:history="1">
             <w:r>
               <w:rPr>
                 <w:rStyle w:val="Lienhypertexte"/>
@@ -1358,7 +1485,7 @@
                 <w:noProof/>
                 <w:webHidden/>
               </w:rPr>
-              <w:instrText xml:space="preserve"> PAGEREF _Toc468910969 \h </w:instrText>
+              <w:instrText xml:space="preserve"> PAGEREF _Toc468914566 \h </w:instrText>
             </w:r>
             <w:r>
               <w:rPr>
@@ -1378,7 +1505,7 @@
                 <w:noProof/>
                 <w:webHidden/>
               </w:rPr>
-              <w:t>4</w:t>
+              <w:t>5</w:t>
             </w:r>
             <w:r>
               <w:rPr>
@@ -1397,10 +1524,13 @@
               <w:tab w:val="right" w:leader="dot" w:pos="9060"/>
             </w:tabs>
             <w:rPr>
+              <w:rFonts w:asciiTheme="minorHAnsi" w:eastAsiaTheme="minorEastAsia" w:hAnsiTheme="minorHAnsi"/>
               <w:noProof/>
+              <w:sz w:val="22"/>
+              <w:lang w:eastAsia="ja-JP"/>
             </w:rPr>
           </w:pPr>
-          <w:hyperlink w:anchor="_Toc468910970" w:history="1">
+          <w:hyperlink w:anchor="_Toc468914567" w:history="1">
             <w:r>
               <w:rPr>
                 <w:rStyle w:val="Lienhypertexte"/>
@@ -1410,7 +1540,10 @@
             </w:r>
             <w:r>
               <w:rPr>
-                <w:noProof/>
+                <w:rFonts w:asciiTheme="minorHAnsi" w:eastAsiaTheme="minorEastAsia" w:hAnsiTheme="minorHAnsi"/>
+                <w:noProof/>
+                <w:sz w:val="22"/>
+                <w:lang w:eastAsia="ja-JP"/>
               </w:rPr>
               <w:tab/>
             </w:r>
@@ -1440,7 +1573,7 @@
                 <w:noProof/>
                 <w:webHidden/>
               </w:rPr>
-              <w:instrText xml:space="preserve"> PAGEREF _Toc468910970 \h </w:instrText>
+              <w:instrText xml:space="preserve"> PAGEREF _Toc468914567 \h </w:instrText>
             </w:r>
             <w:r>
               <w:rPr>
@@ -1460,7 +1593,7 @@
                 <w:noProof/>
                 <w:webHidden/>
               </w:rPr>
-              <w:t>4</w:t>
+              <w:t>5</w:t>
             </w:r>
             <w:r>
               <w:rPr>
@@ -1479,10 +1612,13 @@
               <w:tab w:val="right" w:leader="dot" w:pos="9060"/>
             </w:tabs>
             <w:rPr>
+              <w:rFonts w:asciiTheme="minorHAnsi" w:eastAsiaTheme="minorEastAsia" w:hAnsiTheme="minorHAnsi"/>
               <w:noProof/>
+              <w:sz w:val="22"/>
+              <w:lang w:eastAsia="ja-JP"/>
             </w:rPr>
           </w:pPr>
-          <w:hyperlink w:anchor="_Toc468910971" w:history="1">
+          <w:hyperlink w:anchor="_Toc468914568" w:history="1">
             <w:r>
               <w:rPr>
                 <w:rStyle w:val="Lienhypertexte"/>
@@ -1492,7 +1628,10 @@
             </w:r>
             <w:r>
               <w:rPr>
-                <w:noProof/>
+                <w:rFonts w:asciiTheme="minorHAnsi" w:eastAsiaTheme="minorEastAsia" w:hAnsiTheme="minorHAnsi"/>
+                <w:noProof/>
+                <w:sz w:val="22"/>
+                <w:lang w:eastAsia="ja-JP"/>
               </w:rPr>
               <w:tab/>
             </w:r>
@@ -1501,7 +1640,7 @@
                 <w:rStyle w:val="Lienhypertexte"/>
                 <w:noProof/>
               </w:rPr>
-              <w:t>Implémentation</w:t>
+              <w:t>Algorithme</w:t>
             </w:r>
             <w:r>
               <w:rPr>
@@ -1522,7 +1661,7 @@
                 <w:noProof/>
                 <w:webHidden/>
               </w:rPr>
-              <w:instrText xml:space="preserve"> PAGEREF _Toc468910971 \h </w:instrText>
+              <w:instrText xml:space="preserve"> PAGEREF _Toc468914568 \h </w:instrText>
             </w:r>
             <w:r>
               <w:rPr>
@@ -1542,7 +1681,7 @@
                 <w:noProof/>
                 <w:webHidden/>
               </w:rPr>
-              <w:t>4</w:t>
+              <w:t>5</w:t>
             </w:r>
             <w:r>
               <w:rPr>
@@ -1561,10 +1700,13 @@
               <w:tab w:val="right" w:leader="dot" w:pos="9060"/>
             </w:tabs>
             <w:rPr>
+              <w:rFonts w:asciiTheme="minorHAnsi" w:eastAsiaTheme="minorEastAsia" w:hAnsiTheme="minorHAnsi"/>
               <w:noProof/>
+              <w:sz w:val="22"/>
+              <w:lang w:eastAsia="ja-JP"/>
             </w:rPr>
           </w:pPr>
-          <w:hyperlink w:anchor="_Toc468910972" w:history="1">
+          <w:hyperlink w:anchor="_Toc468914569" w:history="1">
             <w:r>
               <w:rPr>
                 <w:rStyle w:val="Lienhypertexte"/>
@@ -1574,7 +1716,10 @@
             </w:r>
             <w:r>
               <w:rPr>
-                <w:noProof/>
+                <w:rFonts w:asciiTheme="minorHAnsi" w:eastAsiaTheme="minorEastAsia" w:hAnsiTheme="minorHAnsi"/>
+                <w:noProof/>
+                <w:sz w:val="22"/>
+                <w:lang w:eastAsia="ja-JP"/>
               </w:rPr>
               <w:tab/>
             </w:r>
@@ -1604,7 +1749,7 @@
                 <w:noProof/>
                 <w:webHidden/>
               </w:rPr>
-              <w:instrText xml:space="preserve"> PAGEREF _Toc468910972 \h </w:instrText>
+              <w:instrText xml:space="preserve"> PAGEREF _Toc468914569 \h </w:instrText>
             </w:r>
             <w:r>
               <w:rPr>
@@ -1624,7 +1769,7 @@
                 <w:noProof/>
                 <w:webHidden/>
               </w:rPr>
-              <w:t>4</w:t>
+              <w:t>5</w:t>
             </w:r>
             <w:r>
               <w:rPr>
@@ -1649,7 +1794,7 @@
               <w:lang w:eastAsia="ja-JP"/>
             </w:rPr>
           </w:pPr>
-          <w:hyperlink w:anchor="_Toc468910973" w:history="1">
+          <w:hyperlink w:anchor="_Toc468914570" w:history="1">
             <w:r>
               <w:rPr>
                 <w:rStyle w:val="Lienhypertexte"/>
@@ -1671,7 +1816,7 @@
                 <w:rStyle w:val="Lienhypertexte"/>
                 <w:noProof/>
               </w:rPr>
-              <w:t>Définition du critère d’erreur</w:t>
+              <w:t>Listes de points</w:t>
             </w:r>
             <w:r>
               <w:rPr>
@@ -1692,7 +1837,7 @@
                 <w:noProof/>
                 <w:webHidden/>
               </w:rPr>
-              <w:instrText xml:space="preserve"> PAGEREF _Toc468910973 \h </w:instrText>
+              <w:instrText xml:space="preserve"> PAGEREF _Toc468914570 \h </w:instrText>
             </w:r>
             <w:r>
               <w:rPr>
@@ -1712,7 +1857,7 @@
                 <w:noProof/>
                 <w:webHidden/>
               </w:rPr>
-              <w:t>4</w:t>
+              <w:t>5</w:t>
             </w:r>
             <w:r>
               <w:rPr>
@@ -1737,7 +1882,7 @@
               <w:lang w:eastAsia="ja-JP"/>
             </w:rPr>
           </w:pPr>
-          <w:hyperlink w:anchor="_Toc468910974" w:history="1">
+          <w:hyperlink w:anchor="_Toc468914571" w:history="1">
             <w:r>
               <w:rPr>
                 <w:rStyle w:val="Lienhypertexte"/>
@@ -1759,7 +1904,7 @@
                 <w:rStyle w:val="Lienhypertexte"/>
                 <w:noProof/>
               </w:rPr>
-              <w:t>Comparaison Lagrange – l’Hermite</w:t>
+              <w:t>Définition du critère d’erreur</w:t>
             </w:r>
             <w:r>
               <w:rPr>
@@ -1780,7 +1925,7 @@
                 <w:noProof/>
                 <w:webHidden/>
               </w:rPr>
-              <w:instrText xml:space="preserve"> PAGEREF _Toc468910974 \h </w:instrText>
+              <w:instrText xml:space="preserve"> PAGEREF _Toc468914571 \h </w:instrText>
             </w:r>
             <w:r>
               <w:rPr>
@@ -1800,7 +1945,7 @@
                 <w:noProof/>
                 <w:webHidden/>
               </w:rPr>
-              <w:t>4</w:t>
+              <w:t>5</w:t>
             </w:r>
             <w:r>
               <w:rPr>
@@ -1825,7 +1970,7 @@
               <w:lang w:eastAsia="ja-JP"/>
             </w:rPr>
           </w:pPr>
-          <w:hyperlink w:anchor="_Toc468910975" w:history="1">
+          <w:hyperlink w:anchor="_Toc468914572" w:history="1">
             <w:r>
               <w:rPr>
                 <w:rStyle w:val="Lienhypertexte"/>
@@ -1847,6 +1992,94 @@
                 <w:rStyle w:val="Lienhypertexte"/>
                 <w:noProof/>
               </w:rPr>
+              <w:t>Comparaison Lagrange – l’Hermite</w:t>
+            </w:r>
+            <w:r>
+              <w:rPr>
+                <w:noProof/>
+                <w:webHidden/>
+              </w:rPr>
+              <w:tab/>
+            </w:r>
+            <w:r>
+              <w:rPr>
+                <w:noProof/>
+                <w:webHidden/>
+              </w:rPr>
+              <w:fldChar w:fldCharType="begin"/>
+            </w:r>
+            <w:r>
+              <w:rPr>
+                <w:noProof/>
+                <w:webHidden/>
+              </w:rPr>
+              <w:instrText xml:space="preserve"> PAGEREF _Toc468914572 \h </w:instrText>
+            </w:r>
+            <w:r>
+              <w:rPr>
+                <w:noProof/>
+                <w:webHidden/>
+              </w:rPr>
+            </w:r>
+            <w:r>
+              <w:rPr>
+                <w:noProof/>
+                <w:webHidden/>
+              </w:rPr>
+              <w:fldChar w:fldCharType="separate"/>
+            </w:r>
+            <w:r>
+              <w:rPr>
+                <w:noProof/>
+                <w:webHidden/>
+              </w:rPr>
+              <w:t>5</w:t>
+            </w:r>
+            <w:r>
+              <w:rPr>
+                <w:noProof/>
+                <w:webHidden/>
+              </w:rPr>
+              <w:fldChar w:fldCharType="end"/>
+            </w:r>
+          </w:hyperlink>
+        </w:p>
+        <w:p>
+          <w:pPr>
+            <w:pStyle w:val="TM2"/>
+            <w:tabs>
+              <w:tab w:val="left" w:pos="880"/>
+              <w:tab w:val="right" w:leader="dot" w:pos="9060"/>
+            </w:tabs>
+            <w:rPr>
+              <w:rFonts w:asciiTheme="minorHAnsi" w:eastAsiaTheme="minorEastAsia" w:hAnsiTheme="minorHAnsi"/>
+              <w:noProof/>
+              <w:sz w:val="22"/>
+              <w:lang w:eastAsia="ja-JP"/>
+            </w:rPr>
+          </w:pPr>
+          <w:hyperlink w:anchor="_Toc468914573" w:history="1">
+            <w:r>
+              <w:rPr>
+                <w:rStyle w:val="Lienhypertexte"/>
+                <w:noProof/>
+              </w:rPr>
+              <w:t>2.4.</w:t>
+            </w:r>
+            <w:r>
+              <w:rPr>
+                <w:rFonts w:asciiTheme="minorHAnsi" w:eastAsiaTheme="minorEastAsia" w:hAnsiTheme="minorHAnsi"/>
+                <w:noProof/>
+                <w:sz w:val="22"/>
+                <w:lang w:eastAsia="ja-JP"/>
+              </w:rPr>
+              <w:tab/>
+            </w:r>
+            <w:r>
+              <w:rPr>
+                <w:rStyle w:val="Lienhypertexte"/>
+                <w:noProof/>
+              </w:rPr>
               <w:t>Fiabilité des moindres carrés polynomiaux</w:t>
             </w:r>
             <w:r>
@@ -1868,7 +2101,7 @@
                 <w:noProof/>
                 <w:webHidden/>
               </w:rPr>
-              <w:instrText xml:space="preserve"> PAGEREF _Toc468910975 \h </w:instrText>
+              <w:instrText xml:space="preserve"> PAGEREF _Toc468914573 \h </w:instrText>
             </w:r>
             <w:r>
               <w:rPr>
@@ -1888,7 +2121,7 @@
                 <w:noProof/>
                 <w:webHidden/>
               </w:rPr>
-              <w:t>4</w:t>
+              <w:t>6</w:t>
             </w:r>
             <w:r>
               <w:rPr>
@@ -1906,10 +2139,13 @@
               <w:tab w:val="right" w:leader="dot" w:pos="9060"/>
             </w:tabs>
             <w:rPr>
+              <w:rFonts w:asciiTheme="minorHAnsi" w:eastAsiaTheme="minorEastAsia" w:hAnsiTheme="minorHAnsi"/>
               <w:noProof/>
+              <w:sz w:val="22"/>
+              <w:lang w:eastAsia="ja-JP"/>
             </w:rPr>
           </w:pPr>
-          <w:hyperlink w:anchor="_Toc468910976" w:history="1">
+          <w:hyperlink w:anchor="_Toc468914574" w:history="1">
             <w:r>
               <w:rPr>
                 <w:rStyle w:val="Lienhypertexte"/>
@@ -1936,7 +2172,7 @@
                 <w:noProof/>
                 <w:webHidden/>
               </w:rPr>
-              <w:instrText xml:space="preserve"> PAGEREF _Toc468910976 \h </w:instrText>
+              <w:instrText xml:space="preserve"> PAGEREF _Toc468914574 \h </w:instrText>
             </w:r>
             <w:r>
               <w:rPr>
@@ -1956,7 +2192,7 @@
                 <w:noProof/>
                 <w:webHidden/>
               </w:rPr>
-              <w:t>4</w:t>
+              <w:t>6</w:t>
             </w:r>
             <w:r>
               <w:rPr>
@@ -1978,7 +2214,10 @@
         </w:p>
       </w:sdtContent>
     </w:sdt>
-    <w:p/>
+    <w:p>
+      <w:bookmarkStart w:id="1" w:name="_GoBack"/>
+      <w:bookmarkEnd w:id="1"/>
+    </w:p>
     <w:p/>
     <w:p/>
     <w:p/>
@@ -1991,12 +2230,11 @@
           <w:numId w:val="5"/>
         </w:numPr>
       </w:pPr>
-      <w:bookmarkStart w:id="1" w:name="_Toc468910960"/>
-      <w:r>
-        <w:lastRenderedPageBreak/>
+      <w:bookmarkStart w:id="2" w:name="_Toc468914556"/>
+      <w:r>
         <w:t>Méthodes d’interpolation implémentées</w:t>
       </w:r>
-      <w:bookmarkEnd w:id="1"/>
+      <w:bookmarkEnd w:id="2"/>
     </w:p>
     <w:p/>
     <w:p>
@@ -2007,11 +2245,11 @@
           <w:numId w:val="5"/>
         </w:numPr>
       </w:pPr>
-      <w:bookmarkStart w:id="2" w:name="_Toc468910961"/>
+      <w:bookmarkStart w:id="3" w:name="_Toc468914557"/>
       <w:r>
         <w:t>Interpolation de Lagrange</w:t>
       </w:r>
-      <w:bookmarkEnd w:id="2"/>
+      <w:bookmarkEnd w:id="3"/>
     </w:p>
     <w:p/>
     <w:p>
@@ -2022,11 +2260,11 @@
           <w:numId w:val="5"/>
         </w:numPr>
       </w:pPr>
-      <w:bookmarkStart w:id="3" w:name="_Toc468910962"/>
+      <w:bookmarkStart w:id="4" w:name="_Toc468914558"/>
       <w:r>
         <w:t>Principe général</w:t>
       </w:r>
-      <w:bookmarkEnd w:id="3"/>
+      <w:bookmarkEnd w:id="4"/>
     </w:p>
     <w:p/>
     <w:p>
@@ -2539,9 +2777,11 @@
           <w:numId w:val="5"/>
         </w:numPr>
       </w:pPr>
+      <w:bookmarkStart w:id="5" w:name="_Toc468914559"/>
       <w:r>
         <w:t>Algorithme</w:t>
       </w:r>
+      <w:bookmarkEnd w:id="5"/>
     </w:p>
     <w:p/>
     <w:p>
@@ -2552,11 +2792,11 @@
           <w:numId w:val="5"/>
         </w:numPr>
       </w:pPr>
-      <w:bookmarkStart w:id="4" w:name="_Toc468910964"/>
+      <w:bookmarkStart w:id="6" w:name="_Toc468914560"/>
       <w:r>
         <w:t>Interpolation de l’Hermite</w:t>
       </w:r>
-      <w:bookmarkEnd w:id="4"/>
+      <w:bookmarkEnd w:id="6"/>
     </w:p>
     <w:p/>
     <w:p>
@@ -2567,11 +2807,11 @@
           <w:numId w:val="5"/>
         </w:numPr>
       </w:pPr>
-      <w:bookmarkStart w:id="5" w:name="_Toc468910965"/>
+      <w:bookmarkStart w:id="7" w:name="_Toc468914561"/>
       <w:r>
         <w:t>Principe général</w:t>
       </w:r>
-      <w:bookmarkEnd w:id="5"/>
+      <w:bookmarkEnd w:id="7"/>
     </w:p>
     <w:p/>
     <w:p>
@@ -2582,9 +2822,11 @@
           <w:numId w:val="5"/>
         </w:numPr>
       </w:pPr>
+      <w:bookmarkStart w:id="8" w:name="_Toc468914562"/>
       <w:r>
         <w:t>Algorithme</w:t>
       </w:r>
+      <w:bookmarkEnd w:id="8"/>
     </w:p>
     <w:p>
       <w:pPr>
@@ -2604,11 +2846,11 @@
           <w:numId w:val="5"/>
         </w:numPr>
       </w:pPr>
-      <w:bookmarkStart w:id="6" w:name="_Toc468910966"/>
+      <w:bookmarkStart w:id="9" w:name="_Toc468914563"/>
       <w:r>
         <w:t>Méthode des moindres carrés</w:t>
       </w:r>
-      <w:bookmarkEnd w:id="6"/>
+      <w:bookmarkEnd w:id="9"/>
     </w:p>
     <w:p>
       <w:pPr>
@@ -2623,11 +2865,11 @@
           <w:numId w:val="5"/>
         </w:numPr>
       </w:pPr>
-      <w:bookmarkStart w:id="7" w:name="_Toc468910967"/>
+      <w:bookmarkStart w:id="10" w:name="_Toc468914564"/>
       <w:r>
         <w:t>Principe général</w:t>
       </w:r>
-      <w:bookmarkEnd w:id="7"/>
+      <w:bookmarkEnd w:id="10"/>
     </w:p>
     <w:p>
       <w:r>
@@ -2636,6 +2878,7 @@
     </w:p>
     <w:p>
       <w:r>
+        <w:lastRenderedPageBreak/>
         <w:tab/>
         <w:t>La méthode des moindres carrés polynomiaux consiste cherche à ajuster une série de points par le polynôme du degré choisi minimisant la somme l’erreur quadratique.</w:t>
       </w:r>
@@ -2650,7 +2893,6 @@
         </w:rPr>
       </w:pPr>
       <w:r>
-        <w:lastRenderedPageBreak/>
         <w:tab/>
         <w:t xml:space="preserve">Soit n un entier positif, et </w:t>
       </w:r>
@@ -4323,9 +4565,11 @@
           <w:numId w:val="5"/>
         </w:numPr>
       </w:pPr>
+      <w:bookmarkStart w:id="11" w:name="_Toc468914565"/>
       <w:r>
         <w:t>Algorithme</w:t>
       </w:r>
+      <w:bookmarkEnd w:id="11"/>
     </w:p>
     <w:p/>
     <w:p>
@@ -4404,6 +4648,7 @@
         <w:pStyle w:val="Code"/>
       </w:pPr>
       <w:r>
+        <w:lastRenderedPageBreak/>
         <w:t>DEBUT</w:t>
       </w:r>
     </w:p>
@@ -4448,7 +4693,6 @@
         <w:pStyle w:val="Code"/>
       </w:pPr>
       <w:r>
-        <w:lastRenderedPageBreak/>
         <w:tab/>
         <w:t>P(x) &lt;- 0</w:t>
       </w:r>
@@ -4612,14 +4856,14 @@
           <w:rFonts w:eastAsiaTheme="minorEastAsia"/>
         </w:rPr>
       </w:pPr>
-      <w:bookmarkStart w:id="8" w:name="_Toc468910969"/>
+      <w:bookmarkStart w:id="12" w:name="_Toc468914566"/>
       <w:r>
         <w:rPr>
           <w:rFonts w:eastAsiaTheme="minorEastAsia"/>
         </w:rPr>
         <w:t>Interpolation trigonométrique</w:t>
       </w:r>
-      <w:bookmarkEnd w:id="8"/>
+      <w:bookmarkEnd w:id="12"/>
     </w:p>
     <w:p/>
     <w:p>
@@ -4630,11 +4874,11 @@
           <w:numId w:val="5"/>
         </w:numPr>
       </w:pPr>
-      <w:bookmarkStart w:id="9" w:name="_Toc468910970"/>
+      <w:bookmarkStart w:id="13" w:name="_Toc468914567"/>
       <w:r>
         <w:t>Principe général</w:t>
       </w:r>
-      <w:bookmarkEnd w:id="9"/>
+      <w:bookmarkEnd w:id="13"/>
     </w:p>
     <w:p/>
     <w:p>
@@ -4645,9 +4889,11 @@
           <w:numId w:val="5"/>
         </w:numPr>
       </w:pPr>
+      <w:bookmarkStart w:id="14" w:name="_Toc468914568"/>
       <w:r>
         <w:t>Algorithme</w:t>
       </w:r>
+      <w:bookmarkEnd w:id="14"/>
     </w:p>
     <w:p/>
     <w:p>
@@ -4658,16 +4904,13 @@
           <w:numId w:val="5"/>
         </w:numPr>
       </w:pPr>
-      <w:bookmarkStart w:id="10" w:name="_Toc468910972"/>
+      <w:bookmarkStart w:id="15" w:name="_Toc468914569"/>
       <w:r>
         <w:t>Étude et comparaison des méthodes d’interpolation</w:t>
       </w:r>
-      <w:bookmarkEnd w:id="10"/>
-    </w:p>
-    <w:p>
-      <w:bookmarkStart w:id="11" w:name="_GoBack"/>
-      <w:bookmarkEnd w:id="11"/>
-    </w:p>
+      <w:bookmarkEnd w:id="15"/>
+    </w:p>
+    <w:p/>
     <w:p>
       <w:pPr>
         <w:pStyle w:val="Titre2"/>
@@ -4676,9 +4919,14 @@
           <w:numId w:val="7"/>
         </w:numPr>
       </w:pPr>
-      <w:r>
-        <w:t>Listes d’abscisses</w:t>
-      </w:r>
+      <w:bookmarkStart w:id="16" w:name="_Toc468914570"/>
+      <w:r>
+        <w:t>Listes d</w:t>
+      </w:r>
+      <w:r>
+        <w:t>e points</w:t>
+      </w:r>
+      <w:bookmarkEnd w:id="16"/>
     </w:p>
     <w:p/>
     <w:p>
@@ -4689,11 +4937,11 @@
           <w:numId w:val="7"/>
         </w:numPr>
       </w:pPr>
-      <w:bookmarkStart w:id="12" w:name="_Toc468910973"/>
+      <w:bookmarkStart w:id="17" w:name="_Toc468914571"/>
       <w:r>
         <w:t>Définition du critère d’erreur</w:t>
       </w:r>
-      <w:bookmarkEnd w:id="12"/>
+      <w:bookmarkEnd w:id="17"/>
     </w:p>
     <w:p/>
     <w:p>
@@ -4704,11 +4952,11 @@
           <w:numId w:val="7"/>
         </w:numPr>
       </w:pPr>
-      <w:bookmarkStart w:id="13" w:name="_Toc468910974"/>
+      <w:bookmarkStart w:id="18" w:name="_Toc468914572"/>
       <w:r>
         <w:t>Comparaison Lagrange – l’Hermite</w:t>
       </w:r>
-      <w:bookmarkEnd w:id="13"/>
+      <w:bookmarkEnd w:id="18"/>
     </w:p>
     <w:p/>
     <w:p>
@@ -4719,11 +4967,12 @@
           <w:numId w:val="7"/>
         </w:numPr>
       </w:pPr>
-      <w:bookmarkStart w:id="14" w:name="_Toc468910975"/>
-      <w:r>
+      <w:bookmarkStart w:id="19" w:name="_Toc468914573"/>
+      <w:r>
+        <w:lastRenderedPageBreak/>
         <w:t>Fiabilité des moindres carrés polynomiaux</w:t>
       </w:r>
-      <w:bookmarkEnd w:id="14"/>
+      <w:bookmarkEnd w:id="19"/>
     </w:p>
     <w:p/>
     <w:p>
@@ -4731,14 +4980,13 @@
         <w:pStyle w:val="Titre1"/>
       </w:pPr>
       <w:r>
-        <w:lastRenderedPageBreak/>
         <w:tab/>
       </w:r>
-      <w:bookmarkStart w:id="15" w:name="_Toc468910976"/>
+      <w:bookmarkStart w:id="20" w:name="_Toc468914574"/>
       <w:r>
         <w:t>Conclusion</w:t>
       </w:r>
-      <w:bookmarkEnd w:id="15"/>
+      <w:bookmarkEnd w:id="20"/>
     </w:p>
     <w:p/>
     <w:p/>
@@ -4810,7 +5058,7 @@
           <w:rPr>
             <w:noProof/>
           </w:rPr>
-          <w:t>5</w:t>
+          <w:t>3</w:t>
         </w:r>
         <w:r>
           <w:fldChar w:fldCharType="end"/>
@@ -7410,7 +7658,7 @@
 </file>
 
 <file path=customXml/itemProps1.xml><?xml version="1.0" encoding="utf-8"?>
-<ds:datastoreItem xmlns:ds="http://schemas.openxmlformats.org/officeDocument/2006/customXml" ds:itemID="{391ABDD1-FD62-47D0-80EF-5FB78757B642}">
+<ds:datastoreItem xmlns:ds="http://schemas.openxmlformats.org/officeDocument/2006/customXml" ds:itemID="{B51B32DA-00D7-4ED9-ABA4-396077553FB6}">
   <ds:schemaRefs>
     <ds:schemaRef ds:uri="http://schemas.openxmlformats.org/officeDocument/2006/bibliography"/>
   </ds:schemaRefs>

</xml_diff>